<commit_message>
added name to UseCase Template document. Close #4
</commit_message>
<xml_diff>
--- a/USE CASE TEMPLATES.docx
+++ b/USE CASE TEMPLATES.docx
@@ -27,11 +27,67 @@
       <w:pPr>
         <w:rPr>
           <w:rFonts w:asciiTheme="majorBidi" w:hAnsiTheme="majorBidi" w:cstheme="majorBidi"/>
-          <w:sz w:val="36"/>
-          <w:szCs w:val="36"/>
-          <w:lang w:val="en-US"/>
-        </w:rPr>
-      </w:pPr>
+          <w:color w:val="4472C4" w:themeColor="accent1"/>
+          <w:sz w:val="36"/>
+          <w:szCs w:val="36"/>
+          <w:lang w:val="en-US"/>
+        </w:rPr>
+      </w:pPr>
+      <w:proofErr w:type="spellStart"/>
+      <w:r>
+        <w:rPr>
+          <w:rFonts w:asciiTheme="majorBidi" w:hAnsiTheme="majorBidi" w:cstheme="majorBidi"/>
+          <w:color w:val="4472C4" w:themeColor="accent1"/>
+          <w:sz w:val="36"/>
+          <w:szCs w:val="36"/>
+          <w:lang w:val="en-US"/>
+        </w:rPr>
+        <w:t>Ytzhak</w:t>
+      </w:r>
+      <w:proofErr w:type="spellEnd"/>
+      <w:r>
+        <w:rPr>
+          <w:rFonts w:asciiTheme="majorBidi" w:hAnsiTheme="majorBidi" w:cstheme="majorBidi"/>
+          <w:color w:val="4472C4" w:themeColor="accent1"/>
+          <w:sz w:val="36"/>
+          <w:szCs w:val="36"/>
+          <w:lang w:val="en-US"/>
+        </w:rPr>
+        <w:t xml:space="preserve"> Ariel </w:t>
+      </w:r>
+      <w:proofErr w:type="spellStart"/>
+      <w:r>
+        <w:rPr>
+          <w:rFonts w:asciiTheme="majorBidi" w:hAnsiTheme="majorBidi" w:cstheme="majorBidi"/>
+          <w:color w:val="4472C4" w:themeColor="accent1"/>
+          <w:sz w:val="36"/>
+          <w:szCs w:val="36"/>
+          <w:lang w:val="en-US"/>
+        </w:rPr>
+        <w:t>Armoni</w:t>
+      </w:r>
+      <w:proofErr w:type="spellEnd"/>
+    </w:p>
+    <w:p>
+      <w:pPr>
+        <w:rPr>
+          <w:rFonts w:asciiTheme="majorBidi" w:hAnsiTheme="majorBidi" w:cstheme="majorBidi"/>
+          <w:color w:val="4472C4" w:themeColor="accent1"/>
+          <w:sz w:val="36"/>
+          <w:szCs w:val="36"/>
+          <w:lang w:val="en-US"/>
+        </w:rPr>
+      </w:pPr>
+      <w:r>
+        <w:rPr>
+          <w:rFonts w:asciiTheme="majorBidi" w:hAnsiTheme="majorBidi" w:cstheme="majorBidi"/>
+          <w:color w:val="4472C4" w:themeColor="accent1"/>
+          <w:sz w:val="36"/>
+          <w:szCs w:val="36"/>
+          <w:lang w:val="en-US"/>
+        </w:rPr>
+        <w:t>Id: 336394010</w:t>
+      </w:r>
     </w:p>
     <w:p>
       <w:pPr>
@@ -819,6 +875,7 @@
           <w:szCs w:val="36"/>
           <w:lang w:val="en-US"/>
         </w:rPr>
+        <w:lastRenderedPageBreak/>
         <w:t>in order to</w:t>
       </w:r>
       <w:proofErr w:type="gramEnd"/>
@@ -930,7 +987,6 @@
           <w:szCs w:val="36"/>
           <w:lang w:val="en-US"/>
         </w:rPr>
-        <w:lastRenderedPageBreak/>
         <w:t xml:space="preserve">recognizing and </w:t>
       </w:r>
       <w:r>
@@ -978,16 +1034,7 @@
           <w:szCs w:val="36"/>
           <w:lang w:val="en-US"/>
         </w:rPr>
-        <w:t xml:space="preserve">: </w:t>
-      </w:r>
-      <w:r>
-        <w:rPr>
-          <w:rFonts w:asciiTheme="majorBidi" w:hAnsiTheme="majorBidi" w:cstheme="majorBidi"/>
-          <w:sz w:val="36"/>
-          <w:szCs w:val="36"/>
-          <w:lang w:val="en-US"/>
-        </w:rPr>
-        <w:t>Student, Manager team.</w:t>
+        <w:t>: Student, Manager team.</w:t>
       </w:r>
     </w:p>
     <w:p>
@@ -1043,16 +1090,7 @@
           <w:szCs w:val="36"/>
           <w:lang w:val="en-US"/>
         </w:rPr>
-        <w:t>(use case Sign up)</w:t>
-      </w:r>
-      <w:r>
-        <w:rPr>
-          <w:rFonts w:asciiTheme="majorBidi" w:hAnsiTheme="majorBidi" w:cstheme="majorBidi"/>
-          <w:sz w:val="36"/>
-          <w:szCs w:val="36"/>
-          <w:lang w:val="en-US"/>
-        </w:rPr>
-        <w:t xml:space="preserve"> and</w:t>
+        <w:t>(use case Sign up) and</w:t>
       </w:r>
       <w:r>
         <w:rPr>
@@ -1079,25 +1117,7 @@
           <w:szCs w:val="36"/>
           <w:lang w:val="en-US"/>
         </w:rPr>
-        <w:t xml:space="preserve"> know his/her </w:t>
-      </w:r>
-      <w:r>
-        <w:rPr>
-          <w:rFonts w:asciiTheme="majorBidi" w:hAnsiTheme="majorBidi" w:cstheme="majorBidi"/>
-          <w:sz w:val="36"/>
-          <w:szCs w:val="36"/>
-          <w:lang w:val="en-US"/>
-        </w:rPr>
-        <w:t>username and</w:t>
-      </w:r>
-      <w:r>
-        <w:rPr>
-          <w:rFonts w:asciiTheme="majorBidi" w:hAnsiTheme="majorBidi" w:cstheme="majorBidi"/>
-          <w:sz w:val="36"/>
-          <w:szCs w:val="36"/>
-          <w:lang w:val="en-US"/>
-        </w:rPr>
-        <w:t xml:space="preserve"> current password . </w:t>
+        <w:t xml:space="preserve"> know his/her username and current password . </w:t>
       </w:r>
     </w:p>
     <w:p>
@@ -1174,25 +1194,7 @@
           <w:szCs w:val="36"/>
           <w:lang w:val="en-US"/>
         </w:rPr>
-        <w:t>The system makes the</w:t>
-      </w:r>
-      <w:r>
-        <w:rPr>
-          <w:rFonts w:asciiTheme="majorBidi" w:hAnsiTheme="majorBidi" w:cstheme="majorBidi"/>
-          <w:sz w:val="36"/>
-          <w:szCs w:val="36"/>
-          <w:lang w:val="en-US"/>
-        </w:rPr>
-        <w:t xml:space="preserve"> data</w:t>
-      </w:r>
-      <w:r>
-        <w:rPr>
-          <w:rFonts w:asciiTheme="majorBidi" w:hAnsiTheme="majorBidi" w:cstheme="majorBidi"/>
-          <w:sz w:val="36"/>
-          <w:szCs w:val="36"/>
-          <w:lang w:val="en-US"/>
-        </w:rPr>
-        <w:t xml:space="preserve"> authentication.</w:t>
+        <w:t>The system makes the data authentication.</w:t>
       </w:r>
     </w:p>
     <w:p>
@@ -1254,25 +1256,7 @@
           <w:szCs w:val="36"/>
           <w:lang w:val="en-US"/>
         </w:rPr>
-        <w:t xml:space="preserve">, the authentication step will not pass and as consequence, </w:t>
-      </w:r>
-      <w:r>
-        <w:rPr>
-          <w:rFonts w:asciiTheme="majorBidi" w:hAnsiTheme="majorBidi" w:cstheme="majorBidi"/>
-          <w:sz w:val="36"/>
-          <w:szCs w:val="36"/>
-          <w:lang w:val="en-US"/>
-        </w:rPr>
-        <w:t>the access</w:t>
-      </w:r>
-      <w:r>
-        <w:rPr>
-          <w:rFonts w:asciiTheme="majorBidi" w:hAnsiTheme="majorBidi" w:cstheme="majorBidi"/>
-          <w:sz w:val="36"/>
-          <w:szCs w:val="36"/>
-          <w:lang w:val="en-US"/>
-        </w:rPr>
-        <w:t xml:space="preserve"> to the user will be denied. If this occurs the user will get a message.</w:t>
+        <w:t>, the authentication step will not pass and as consequence, the access to the user will be denied. If this occurs the user will get a message.</w:t>
       </w:r>
     </w:p>
     <w:p>
@@ -1568,6 +1552,7 @@
           <w:szCs w:val="36"/>
           <w:lang w:val="en-US"/>
         </w:rPr>
+        <w:lastRenderedPageBreak/>
         <w:t xml:space="preserve">The </w:t>
       </w:r>
       <w:r>
@@ -1664,7 +1649,6 @@
           <w:szCs w:val="36"/>
           <w:lang w:val="en-US"/>
         </w:rPr>
-        <w:lastRenderedPageBreak/>
         <w:t>Scholar year</w:t>
       </w:r>
     </w:p>
@@ -2323,6 +2307,7 @@
           <w:szCs w:val="36"/>
           <w:lang w:val="en-US"/>
         </w:rPr>
+        <w:lastRenderedPageBreak/>
         <w:t>Role in college</w:t>
       </w:r>
     </w:p>
@@ -2371,7 +2356,6 @@
           <w:szCs w:val="36"/>
           <w:lang w:val="en-US"/>
         </w:rPr>
-        <w:lastRenderedPageBreak/>
         <w:t>Email worker</w:t>
       </w:r>
     </w:p>
@@ -2505,16 +2489,7 @@
           <w:szCs w:val="36"/>
           <w:lang w:val="en-US"/>
         </w:rPr>
-        <w:t xml:space="preserve">If the </w:t>
-      </w:r>
-      <w:r>
-        <w:rPr>
-          <w:rFonts w:asciiTheme="majorBidi" w:hAnsiTheme="majorBidi" w:cstheme="majorBidi"/>
-          <w:sz w:val="36"/>
-          <w:szCs w:val="36"/>
-          <w:lang w:val="en-US"/>
-        </w:rPr>
-        <w:t xml:space="preserve">Student doesn’t create or fill the </w:t>
+        <w:t xml:space="preserve">If the Student doesn’t create or fill the </w:t>
       </w:r>
       <w:proofErr w:type="gramStart"/>
       <w:r>
@@ -2852,43 +2827,7 @@
           <w:szCs w:val="36"/>
           <w:lang w:val="en-US"/>
         </w:rPr>
-        <w:t>M</w:t>
-      </w:r>
-      <w:r>
-        <w:rPr>
-          <w:rFonts w:asciiTheme="majorBidi" w:hAnsiTheme="majorBidi" w:cstheme="majorBidi"/>
-          <w:sz w:val="36"/>
-          <w:szCs w:val="36"/>
-          <w:lang w:val="en-US"/>
-        </w:rPr>
-        <w:t xml:space="preserve">anager </w:t>
-      </w:r>
-      <w:r>
-        <w:rPr>
-          <w:rFonts w:asciiTheme="majorBidi" w:hAnsiTheme="majorBidi" w:cstheme="majorBidi"/>
-          <w:sz w:val="36"/>
-          <w:szCs w:val="36"/>
-          <w:lang w:val="en-US"/>
-        </w:rPr>
-        <w:t xml:space="preserve">will be able to get the voting results of one course according to </w:t>
-      </w:r>
-      <w:r>
-        <w:rPr>
-          <w:rFonts w:asciiTheme="majorBidi" w:hAnsiTheme="majorBidi" w:cstheme="majorBidi"/>
-          <w:sz w:val="36"/>
-          <w:szCs w:val="36"/>
-          <w:lang w:val="en-US"/>
-        </w:rPr>
-        <w:t>the id number course,</w:t>
-      </w:r>
-      <w:r>
-        <w:rPr>
-          <w:rFonts w:asciiTheme="majorBidi" w:hAnsiTheme="majorBidi" w:cstheme="majorBidi"/>
-          <w:sz w:val="36"/>
-          <w:szCs w:val="36"/>
-          <w:lang w:val="en-US"/>
-        </w:rPr>
-        <w:t xml:space="preserve"> and then take a decision of the petition gave by the students.</w:t>
+        <w:t>Manager will be able to get the voting results of one course according to the id number course, and then take a decision of the petition gave by the students.</w:t>
       </w:r>
     </w:p>
     <w:p>
@@ -2917,16 +2856,7 @@
           <w:szCs w:val="36"/>
           <w:lang w:val="en-US"/>
         </w:rPr>
-        <w:t xml:space="preserve">: </w:t>
-      </w:r>
-      <w:r>
-        <w:rPr>
-          <w:rFonts w:asciiTheme="majorBidi" w:hAnsiTheme="majorBidi" w:cstheme="majorBidi"/>
-          <w:sz w:val="36"/>
-          <w:szCs w:val="36"/>
-          <w:lang w:val="en-US"/>
-        </w:rPr>
-        <w:t>Exam</w:t>
+        <w:t>: Exam</w:t>
       </w:r>
       <w:r>
         <w:rPr>
@@ -2974,6 +2904,7 @@
           <w:szCs w:val="36"/>
           <w:lang w:val="en-US"/>
         </w:rPr>
+        <w:lastRenderedPageBreak/>
         <w:t>Pre-conditions</w:t>
       </w:r>
       <w:r>
@@ -3010,16 +2941,7 @@
           <w:szCs w:val="36"/>
           <w:lang w:val="en-US"/>
         </w:rPr>
-        <w:t xml:space="preserve"> </w:t>
-      </w:r>
-      <w:r>
-        <w:rPr>
-          <w:rFonts w:asciiTheme="majorBidi" w:hAnsiTheme="majorBidi" w:cstheme="majorBidi"/>
-          <w:sz w:val="36"/>
-          <w:szCs w:val="36"/>
-          <w:lang w:val="en-US"/>
-        </w:rPr>
-        <w:t>done</w:t>
+        <w:t xml:space="preserve"> done</w:t>
       </w:r>
       <w:r>
         <w:rPr>
@@ -3090,7 +3012,6 @@
           <w:szCs w:val="36"/>
           <w:lang w:val="en-US"/>
         </w:rPr>
-        <w:lastRenderedPageBreak/>
         <w:t>The student issue  a vote in his profile.</w:t>
       </w:r>
     </w:p>
@@ -3552,16 +3473,7 @@
           <w:szCs w:val="36"/>
           <w:lang w:val="en-US"/>
         </w:rPr>
-        <w:t xml:space="preserve"> </w:t>
-      </w:r>
-      <w:r>
-        <w:rPr>
-          <w:rFonts w:asciiTheme="majorBidi" w:hAnsiTheme="majorBidi" w:cstheme="majorBidi"/>
-          <w:sz w:val="36"/>
-          <w:szCs w:val="36"/>
-          <w:lang w:val="en-US"/>
-        </w:rPr>
-        <w:t>Manager</w:t>
+        <w:t xml:space="preserve"> Manager</w:t>
       </w:r>
       <w:r>
         <w:rPr>
@@ -3603,16 +3515,7 @@
           <w:szCs w:val="36"/>
           <w:lang w:val="en-US"/>
         </w:rPr>
-        <w:t>by means of</w:t>
-      </w:r>
-      <w:r>
-        <w:rPr>
-          <w:rFonts w:asciiTheme="majorBidi" w:hAnsiTheme="majorBidi" w:cstheme="majorBidi"/>
-          <w:sz w:val="36"/>
-          <w:szCs w:val="36"/>
-          <w:lang w:val="en-US"/>
-        </w:rPr>
-        <w:t xml:space="preserve"> the </w:t>
+        <w:t xml:space="preserve">by means of the </w:t>
       </w:r>
       <w:r>
         <w:rPr>
@@ -3739,6 +3642,7 @@
           <w:szCs w:val="36"/>
           <w:lang w:val="en-US"/>
         </w:rPr>
+        <w:lastRenderedPageBreak/>
         <w:t>Post-conditions</w:t>
       </w:r>
       <w:r>
@@ -3871,7 +3775,6 @@
           <w:szCs w:val="36"/>
           <w:lang w:val="en-US"/>
         </w:rPr>
-        <w:lastRenderedPageBreak/>
         <w:t>Name</w:t>
       </w:r>
       <w:r>

</xml_diff>